<commit_message>
edit week 1-2 reports (scanning activity and digitalization)
</commit_message>
<xml_diff>
--- a/Week 1-2/Week 1 - Digitalisation.docx
+++ b/Week 1-2/Week 1 - Digitalisation.docx
@@ -99,14 +99,12 @@
         </w:rPr>
         <w:t xml:space="preserve">A fully digital enterprise is a company that has adopted a complete digital approach. Digital tools and technologies are used to conduct all business operations. Digital technologies can increase performance, “by cutting maintenance time and costs” (Wei et al and </w:t>
       </w:r>
-      <w:proofErr w:type="spellStart"/>
-      <w:r>
-        <w:rPr>
-          <w:rFonts w:ascii="Times New Roman" w:hAnsi="Times New Roman" w:cs="Times New Roman"/>
-        </w:rPr>
-        <w:t>Spremic</w:t>
-      </w:r>
-      <w:proofErr w:type="spellEnd"/>
+      <w:r>
+        <w:rPr>
+          <w:rFonts w:ascii="Times New Roman" w:hAnsi="Times New Roman" w:cs="Times New Roman"/>
+        </w:rPr>
+        <w:t>Spermic</w:t>
+      </w:r>
       <w:r>
         <w:rPr>
           <w:rFonts w:ascii="Times New Roman" w:hAnsi="Times New Roman" w:cs="Times New Roman"/>
@@ -125,107 +123,244 @@
         <w:rPr>
           <w:rFonts w:ascii="Times New Roman" w:hAnsi="Times New Roman" w:cs="Times New Roman"/>
         </w:rPr>
-        <w:t>Cyber threats endanger business’s as they are well thought out attacks that uncover technical vulnerabilities and challenge information security. A strategic plan to implement protective measures to avoid cyber-attacks is essential for business security. Small to medium enterprises may not have the resources to ensure such security. The risks associated with SME’s have a negative impact on company success, as it can lead to the loss in revenue and they may not be able to recover. Ultimately, smaller corporations are more vulnerable and it may be easier for an attacker to gain access to control systems.</w:t>
-      </w:r>
-    </w:p>
-    <w:p>
-      <w:pPr>
-        <w:spacing w:line="480" w:lineRule="auto"/>
-        <w:rPr>
-          <w:rFonts w:ascii="Times New Roman" w:hAnsi="Times New Roman" w:cs="Times New Roman"/>
-        </w:rPr>
-      </w:pPr>
-      <w:r>
-        <w:rPr>
-          <w:rFonts w:ascii="Times New Roman" w:hAnsi="Times New Roman" w:cs="Times New Roman"/>
-        </w:rPr>
-        <w:t xml:space="preserve">Seeing that the electrical consumption in developed societies cannot match that of GDP growth, “utilities must operate, maintain, and modernize their systems without the benefit of increased load-based revenue to pay for it” (Wei et al and </w:t>
-      </w:r>
-      <w:proofErr w:type="spellStart"/>
-      <w:r>
-        <w:rPr>
-          <w:rFonts w:ascii="Times New Roman" w:hAnsi="Times New Roman" w:cs="Times New Roman"/>
-        </w:rPr>
-        <w:t>Spremic</w:t>
-      </w:r>
-      <w:proofErr w:type="spellEnd"/>
-      <w:r>
-        <w:rPr>
-          <w:rFonts w:ascii="Times New Roman" w:hAnsi="Times New Roman" w:cs="Times New Roman"/>
-        </w:rPr>
-        <w:t xml:space="preserve">, 2019). Consequently, business </w:t>
-      </w:r>
-      <w:proofErr w:type="gramStart"/>
-      <w:r>
-        <w:rPr>
-          <w:rFonts w:ascii="Times New Roman" w:hAnsi="Times New Roman" w:cs="Times New Roman"/>
-        </w:rPr>
-        <w:t>are</w:t>
-      </w:r>
-      <w:proofErr w:type="gramEnd"/>
-      <w:r>
-        <w:rPr>
-          <w:rFonts w:ascii="Times New Roman" w:hAnsi="Times New Roman" w:cs="Times New Roman"/>
-        </w:rPr>
-        <w:t xml:space="preserve"> at risk of cyber-attacks, climate change and the constant need to keep up with the forever growing digital world. Nevertheless, advances in technology have led to innovation and offer a new way to approach challenges and solve problems.</w:t>
-      </w:r>
-    </w:p>
-    <w:p>
-      <w:pPr>
-        <w:spacing w:line="480" w:lineRule="auto"/>
-        <w:rPr>
-          <w:rFonts w:ascii="Times New Roman" w:hAnsi="Times New Roman" w:cs="Times New Roman"/>
-        </w:rPr>
-      </w:pPr>
-      <w:r>
-        <w:rPr>
-          <w:rFonts w:ascii="Times New Roman" w:hAnsi="Times New Roman" w:cs="Times New Roman"/>
-        </w:rPr>
-        <w:t>The global energy crisis has led to the increase in gas and electricity, causing pricing to go up. Enterprises are dependent on energy and</w:t>
-      </w:r>
-    </w:p>
-    <w:p>
-      <w:pPr>
-        <w:spacing w:line="480" w:lineRule="auto"/>
-        <w:rPr>
-          <w:rFonts w:ascii="Times New Roman" w:hAnsi="Times New Roman" w:cs="Times New Roman"/>
-        </w:rPr>
-      </w:pPr>
-      <w:proofErr w:type="gramStart"/>
-      <w:r>
-        <w:rPr>
-          <w:rFonts w:ascii="Times New Roman" w:hAnsi="Times New Roman" w:cs="Times New Roman"/>
+        <w:t>The digital economy has many security implications that individuals, businesses, and governments need to consider. Some of the key security risks associated with the digital economy include:</w:t>
+      </w:r>
+    </w:p>
+    <w:p>
+      <w:pPr>
+        <w:pStyle w:val="ListParagraph"/>
+        <w:numPr>
+          <w:ilvl w:val="0"/>
+          <w:numId w:val="5"/>
+        </w:numPr>
+        <w:spacing w:line="480" w:lineRule="auto"/>
+        <w:rPr>
+          <w:rFonts w:ascii="Times New Roman" w:hAnsi="Times New Roman" w:cs="Times New Roman"/>
+        </w:rPr>
+      </w:pPr>
+      <w:r>
+        <w:rPr>
+          <w:rFonts w:ascii="Times New Roman" w:hAnsi="Times New Roman" w:cs="Times New Roman"/>
+          <w:b/>
+          <w:bCs/>
+        </w:rPr>
+        <w:t>Cybersecurity threats:</w:t>
+      </w:r>
+      <w:r>
+        <w:rPr>
+          <w:rFonts w:ascii="Times New Roman" w:hAnsi="Times New Roman" w:cs="Times New Roman"/>
+        </w:rPr>
+        <w:t xml:space="preserve"> The digital economy is vulnerable to a wide range of cybersecurity threats, including malware, phishing attacks, ransomware, and other types of </w:t>
+      </w:r>
+      <w:r>
+        <w:rPr>
+          <w:rFonts w:ascii="Times New Roman" w:hAnsi="Times New Roman" w:cs="Times New Roman"/>
+        </w:rPr>
+        <w:t>cyber-attacks</w:t>
+      </w:r>
+      <w:r>
+        <w:rPr>
+          <w:rFonts w:ascii="Times New Roman" w:hAnsi="Times New Roman" w:cs="Times New Roman"/>
+        </w:rPr>
+        <w:t>. These threats can compromise sensitive data, disrupt critical infrastructure, and cause financial losses.</w:t>
+      </w:r>
+    </w:p>
+    <w:p>
+      <w:pPr>
+        <w:pStyle w:val="ListParagraph"/>
+        <w:numPr>
+          <w:ilvl w:val="0"/>
+          <w:numId w:val="5"/>
+        </w:numPr>
+        <w:spacing w:line="480" w:lineRule="auto"/>
+        <w:rPr>
+          <w:rFonts w:ascii="Times New Roman" w:hAnsi="Times New Roman" w:cs="Times New Roman"/>
+        </w:rPr>
+      </w:pPr>
+      <w:r>
+        <w:rPr>
+          <w:rFonts w:ascii="Times New Roman" w:hAnsi="Times New Roman" w:cs="Times New Roman"/>
+          <w:b/>
+          <w:bCs/>
+        </w:rPr>
+        <w:t>Data privacy concerns:</w:t>
+      </w:r>
+      <w:r>
+        <w:rPr>
+          <w:rFonts w:ascii="Times New Roman" w:hAnsi="Times New Roman" w:cs="Times New Roman"/>
+        </w:rPr>
+        <w:t xml:space="preserve"> The digital economy generates vast amounts of data, and there are often concerns about how this data is collected, stored, and used. There are risks that personal data could be accessed or misused by unauthorized parties, leading to privacy violations.</w:t>
+      </w:r>
+    </w:p>
+    <w:p>
+      <w:pPr>
+        <w:pStyle w:val="ListParagraph"/>
+        <w:numPr>
+          <w:ilvl w:val="0"/>
+          <w:numId w:val="5"/>
+        </w:numPr>
+        <w:spacing w:line="480" w:lineRule="auto"/>
+        <w:rPr>
+          <w:rFonts w:ascii="Times New Roman" w:hAnsi="Times New Roman" w:cs="Times New Roman"/>
+        </w:rPr>
+      </w:pPr>
+      <w:r>
+        <w:rPr>
+          <w:rFonts w:ascii="Times New Roman" w:hAnsi="Times New Roman" w:cs="Times New Roman"/>
+          <w:b/>
+          <w:bCs/>
+        </w:rPr>
+        <w:t>Intellectual property theft:</w:t>
+      </w:r>
+      <w:r>
+        <w:rPr>
+          <w:rFonts w:ascii="Times New Roman" w:hAnsi="Times New Roman" w:cs="Times New Roman"/>
+        </w:rPr>
+        <w:t xml:space="preserve"> The digital economy relies on the creation and distribution of intellectual property, such as software, music, and other digital content. This can make it vulnerable to intellectual property theft, which can lead to financial losses and damage to reputation.</w:t>
+      </w:r>
+    </w:p>
+    <w:p>
+      <w:pPr>
+        <w:spacing w:line="480" w:lineRule="auto"/>
+        <w:rPr>
+          <w:rFonts w:ascii="Times New Roman" w:hAnsi="Times New Roman" w:cs="Times New Roman"/>
+        </w:rPr>
+      </w:pPr>
+    </w:p>
+    <w:p>
+      <w:pPr>
+        <w:pStyle w:val="ListParagraph"/>
+        <w:numPr>
+          <w:ilvl w:val="0"/>
+          <w:numId w:val="5"/>
+        </w:numPr>
+        <w:spacing w:line="480" w:lineRule="auto"/>
+        <w:rPr>
+          <w:rFonts w:ascii="Times New Roman" w:hAnsi="Times New Roman" w:cs="Times New Roman"/>
+        </w:rPr>
+      </w:pPr>
+      <w:r>
+        <w:rPr>
+          <w:rFonts w:ascii="Times New Roman" w:hAnsi="Times New Roman" w:cs="Times New Roman"/>
+          <w:b/>
+          <w:bCs/>
         </w:rPr>
         <w:lastRenderedPageBreak/>
-        <w:t>therefore</w:t>
-      </w:r>
-      <w:proofErr w:type="gramEnd"/>
-      <w:r>
-        <w:rPr>
-          <w:rFonts w:ascii="Times New Roman" w:hAnsi="Times New Roman" w:cs="Times New Roman"/>
-        </w:rPr>
-        <w:t xml:space="preserve"> the lack of it can lead to their downfall. The Russian invasion of Ukraine has made the crisis worse, prohibiting some countries from receiving gas supplies (Melville, 2022). Ultimately, the rise in energy costs impacts </w:t>
-      </w:r>
-      <w:proofErr w:type="gramStart"/>
-      <w:r>
-        <w:rPr>
-          <w:rFonts w:ascii="Times New Roman" w:hAnsi="Times New Roman" w:cs="Times New Roman"/>
-        </w:rPr>
-        <w:t>business’s</w:t>
-      </w:r>
-      <w:proofErr w:type="gramEnd"/>
-      <w:r>
-        <w:rPr>
-          <w:rFonts w:ascii="Times New Roman" w:hAnsi="Times New Roman" w:cs="Times New Roman"/>
-        </w:rPr>
-        <w:t>. In summary, the cost of production has increased leading to an increase in revenue.</w:t>
-      </w:r>
-      <w:r>
-        <w:rPr>
-          <w:rFonts w:ascii="Times New Roman" w:hAnsi="Times New Roman" w:cs="Times New Roman"/>
-        </w:rPr>
-        <w:cr/>
-      </w:r>
+        <w:t>Fraud and financial crimes:</w:t>
+      </w:r>
+      <w:r>
+        <w:rPr>
+          <w:rFonts w:ascii="Times New Roman" w:hAnsi="Times New Roman" w:cs="Times New Roman"/>
+        </w:rPr>
+        <w:t xml:space="preserve"> The digital economy is also at risk of fraud and financial crimes, such as money laundering and financial scams. These crimes can have serious consequences for individuals and businesses.</w:t>
+      </w:r>
+    </w:p>
+    <w:p>
+      <w:pPr>
+        <w:pStyle w:val="ListParagraph"/>
+        <w:numPr>
+          <w:ilvl w:val="0"/>
+          <w:numId w:val="5"/>
+        </w:numPr>
+        <w:spacing w:line="480" w:lineRule="auto"/>
+        <w:rPr>
+          <w:rFonts w:ascii="Times New Roman" w:hAnsi="Times New Roman" w:cs="Times New Roman"/>
+        </w:rPr>
+      </w:pPr>
+      <w:r>
+        <w:rPr>
+          <w:rFonts w:ascii="Times New Roman" w:hAnsi="Times New Roman" w:cs="Times New Roman"/>
+          <w:b/>
+          <w:bCs/>
+        </w:rPr>
+        <w:t>Disruptions to critical infrastructure:</w:t>
+      </w:r>
+      <w:r>
+        <w:rPr>
+          <w:rFonts w:ascii="Times New Roman" w:hAnsi="Times New Roman" w:cs="Times New Roman"/>
+        </w:rPr>
+        <w:t xml:space="preserve"> The digital economy relies on complex systems and networks to function, and disruptions to these systems can have significant impacts. For example, a </w:t>
+      </w:r>
+      <w:r>
+        <w:rPr>
+          <w:rFonts w:ascii="Times New Roman" w:hAnsi="Times New Roman" w:cs="Times New Roman"/>
+        </w:rPr>
+        <w:t>cyber-attack</w:t>
+      </w:r>
+      <w:r>
+        <w:rPr>
+          <w:rFonts w:ascii="Times New Roman" w:hAnsi="Times New Roman" w:cs="Times New Roman"/>
+        </w:rPr>
+        <w:t xml:space="preserve"> on a power grid could disrupt electricity supply, while a </w:t>
+      </w:r>
+      <w:r>
+        <w:rPr>
+          <w:rFonts w:ascii="Times New Roman" w:hAnsi="Times New Roman" w:cs="Times New Roman"/>
+        </w:rPr>
+        <w:t>cyber-attack</w:t>
+      </w:r>
+      <w:r>
+        <w:rPr>
+          <w:rFonts w:ascii="Times New Roman" w:hAnsi="Times New Roman" w:cs="Times New Roman"/>
+        </w:rPr>
+        <w:t xml:space="preserve"> on a transportation system could disrupt travel.</w:t>
+      </w:r>
+    </w:p>
+    <w:p>
+      <w:pPr>
+        <w:spacing w:line="480" w:lineRule="auto"/>
+        <w:ind w:left="360"/>
+        <w:rPr>
+          <w:rFonts w:ascii="Times New Roman" w:hAnsi="Times New Roman" w:cs="Times New Roman"/>
+        </w:rPr>
+      </w:pPr>
+    </w:p>
+    <w:p>
+      <w:pPr>
+        <w:spacing w:line="480" w:lineRule="auto"/>
+        <w:ind w:left="360"/>
+        <w:rPr>
+          <w:rFonts w:ascii="Times New Roman" w:hAnsi="Times New Roman" w:cs="Times New Roman"/>
+        </w:rPr>
+      </w:pPr>
+      <w:r>
+        <w:rPr>
+          <w:rFonts w:ascii="Times New Roman" w:hAnsi="Times New Roman" w:cs="Times New Roman"/>
+        </w:rPr>
+        <w:t>Overall, it is important for individuals, businesses, and governments to be aware of these security risks and take appropriate steps to protect themselves and their assets. This can include adopting good cybersecurity practices, implementing data privacy measures, and being vigilant against fraud and financial crimes.</w:t>
+      </w:r>
+    </w:p>
+    <w:p>
+      <w:pPr>
+        <w:spacing w:line="480" w:lineRule="auto"/>
+        <w:rPr>
+          <w:rFonts w:ascii="Times New Roman" w:hAnsi="Times New Roman" w:cs="Times New Roman"/>
+        </w:rPr>
+      </w:pPr>
+    </w:p>
+    <w:p>
+      <w:pPr>
+        <w:spacing w:line="480" w:lineRule="auto"/>
+        <w:rPr>
+          <w:rFonts w:ascii="Times New Roman" w:hAnsi="Times New Roman" w:cs="Times New Roman"/>
+        </w:rPr>
+      </w:pPr>
+    </w:p>
+    <w:p>
+      <w:pPr>
+        <w:spacing w:line="480" w:lineRule="auto"/>
+        <w:rPr>
+          <w:rFonts w:ascii="Times New Roman" w:hAnsi="Times New Roman" w:cs="Times New Roman"/>
+        </w:rPr>
+      </w:pPr>
+    </w:p>
+    <w:p>
+      <w:pPr>
+        <w:spacing w:line="480" w:lineRule="auto"/>
+        <w:rPr>
+          <w:rFonts w:ascii="Times New Roman" w:hAnsi="Times New Roman" w:cs="Times New Roman"/>
+        </w:rPr>
+      </w:pPr>
     </w:p>
     <w:p>
       <w:pPr>
@@ -240,7 +375,11 @@
           <w:u w:val="single"/>
         </w:rPr>
       </w:pPr>
-      <w:r>
+    </w:p>
+    <w:p>
+      <w:pPr>
+        <w:spacing w:line="480" w:lineRule="auto"/>
+        <w:jc w:val="center"/>
         <w:rPr>
           <w:rFonts w:ascii="Times New Roman" w:hAnsi="Times New Roman" w:cs="Times New Roman"/>
           <w:b/>
@@ -249,6 +388,72 @@
           <w:szCs w:val="36"/>
           <w:u w:val="single"/>
         </w:rPr>
+      </w:pPr>
+    </w:p>
+    <w:p>
+      <w:pPr>
+        <w:spacing w:line="480" w:lineRule="auto"/>
+        <w:jc w:val="center"/>
+        <w:rPr>
+          <w:rFonts w:ascii="Times New Roman" w:hAnsi="Times New Roman" w:cs="Times New Roman"/>
+          <w:b/>
+          <w:bCs/>
+          <w:sz w:val="36"/>
+          <w:szCs w:val="36"/>
+          <w:u w:val="single"/>
+        </w:rPr>
+      </w:pPr>
+    </w:p>
+    <w:p>
+      <w:pPr>
+        <w:spacing w:line="480" w:lineRule="auto"/>
+        <w:jc w:val="center"/>
+        <w:rPr>
+          <w:rFonts w:ascii="Times New Roman" w:hAnsi="Times New Roman" w:cs="Times New Roman"/>
+          <w:b/>
+          <w:bCs/>
+          <w:sz w:val="36"/>
+          <w:szCs w:val="36"/>
+          <w:u w:val="single"/>
+        </w:rPr>
+      </w:pPr>
+    </w:p>
+    <w:p>
+      <w:pPr>
+        <w:spacing w:line="480" w:lineRule="auto"/>
+        <w:jc w:val="center"/>
+        <w:rPr>
+          <w:rFonts w:ascii="Times New Roman" w:hAnsi="Times New Roman" w:cs="Times New Roman"/>
+          <w:b/>
+          <w:bCs/>
+          <w:sz w:val="36"/>
+          <w:szCs w:val="36"/>
+          <w:u w:val="single"/>
+        </w:rPr>
+      </w:pPr>
+    </w:p>
+    <w:p>
+      <w:pPr>
+        <w:spacing w:line="480" w:lineRule="auto"/>
+        <w:jc w:val="center"/>
+        <w:rPr>
+          <w:rFonts w:ascii="Times New Roman" w:hAnsi="Times New Roman" w:cs="Times New Roman"/>
+          <w:b/>
+          <w:bCs/>
+          <w:sz w:val="36"/>
+          <w:szCs w:val="36"/>
+          <w:u w:val="single"/>
+        </w:rPr>
+      </w:pPr>
+      <w:r>
+        <w:rPr>
+          <w:rFonts w:ascii="Times New Roman" w:hAnsi="Times New Roman" w:cs="Times New Roman"/>
+          <w:b/>
+          <w:bCs/>
+          <w:sz w:val="36"/>
+          <w:szCs w:val="36"/>
+          <w:u w:val="single"/>
+        </w:rPr>
         <w:t>Q &amp; A Section</w:t>
       </w:r>
     </w:p>
@@ -285,7 +490,61 @@
         <w:rPr>
           <w:rFonts w:ascii="Times New Roman" w:hAnsi="Times New Roman" w:cs="Times New Roman"/>
         </w:rPr>
-        <w:t>A fully digital enterprise is a company that has adopted a complete digital approach</w:t>
+        <w:t>A fully digital enterprise is a business that has fully embraced digital technologies in all aspects of its operations. This includes using digital tools and platforms to automate and streamline processes, as well as using digital channels to interact with customers, partners, and suppliers.</w:t>
+      </w:r>
+    </w:p>
+    <w:p>
+      <w:pPr>
+        <w:spacing w:line="480" w:lineRule="auto"/>
+        <w:rPr>
+          <w:rFonts w:ascii="Times New Roman" w:hAnsi="Times New Roman" w:cs="Times New Roman"/>
+        </w:rPr>
+      </w:pPr>
+      <w:r>
+        <w:rPr>
+          <w:rFonts w:ascii="Times New Roman" w:hAnsi="Times New Roman" w:cs="Times New Roman"/>
+        </w:rPr>
+        <w:t>A fully digital enterprise may use a wide range of digital technologies, including cloud computing, artificial intelligence, machine learning, and the Internet of Things (IoT). These technologies can enable the business to be more efficient, flexible, and responsive, and can help it to better understand and meet the needs of its customers.</w:t>
+      </w:r>
+    </w:p>
+    <w:p>
+      <w:pPr>
+        <w:spacing w:line="480" w:lineRule="auto"/>
+        <w:rPr>
+          <w:rFonts w:ascii="Times New Roman" w:hAnsi="Times New Roman" w:cs="Times New Roman"/>
+        </w:rPr>
+      </w:pPr>
+      <w:r>
+        <w:rPr>
+          <w:rFonts w:ascii="Times New Roman" w:hAnsi="Times New Roman" w:cs="Times New Roman"/>
+        </w:rPr>
+        <w:t>A fully digital enterprise may also be characterized by its use of data-driven decision making and a focus on continuous innovation. By collecting and analyzing large amounts of data, a fully digital enterprise can gain insights that can inform business strategy and help it to stay ahead of the competition.</w:t>
+      </w:r>
+    </w:p>
+    <w:p>
+      <w:pPr>
+        <w:spacing w:line="480" w:lineRule="auto"/>
+        <w:rPr>
+          <w:rFonts w:ascii="Times New Roman" w:hAnsi="Times New Roman" w:cs="Times New Roman"/>
+        </w:rPr>
+      </w:pPr>
+      <w:r>
+        <w:rPr>
+          <w:rFonts w:ascii="Times New Roman" w:hAnsi="Times New Roman" w:cs="Times New Roman"/>
+        </w:rPr>
+        <w:t xml:space="preserve">Overall, a fully digital enterprise is one that </w:t>
+      </w:r>
+      <w:r>
+        <w:rPr>
+          <w:rFonts w:ascii="Times New Roman" w:hAnsi="Times New Roman" w:cs="Times New Roman"/>
+        </w:rPr>
+        <w:t>can</w:t>
+      </w:r>
+      <w:r>
+        <w:rPr>
+          <w:rFonts w:ascii="Times New Roman" w:hAnsi="Times New Roman" w:cs="Times New Roman"/>
+        </w:rPr>
+        <w:t xml:space="preserve"> use digital technologies to transform its operations and create value for its customers, employees, and shareholders.</w:t>
       </w:r>
     </w:p>
     <w:p>
@@ -360,47 +619,51 @@
     </w:p>
     <w:p>
       <w:pPr>
-        <w:spacing w:line="480" w:lineRule="auto"/>
-      </w:pPr>
-      <w:r>
-        <w:t>Security teams continue to face unique challenges daily. Their organization’s digital transformation initiatives continue to increase the complexity, expanding their attack surface with a distributed infrastructure. Because of this, cybersecurity postures should be updated and adjusted to support transformation goals to defend against this new level of complexity.</w:t>
-      </w:r>
-    </w:p>
-    <w:p>
-      <w:pPr>
-        <w:spacing w:line="480" w:lineRule="auto"/>
-        <w:rPr>
-          <w:b/>
-          <w:bCs/>
-        </w:rPr>
-      </w:pPr>
-      <w:r>
-        <w:rPr>
-          <w:b/>
-          <w:bCs/>
-        </w:rPr>
-        <w:t>Challenges:</w:t>
-      </w:r>
+        <w:pStyle w:val="ListParagraph"/>
+        <w:spacing w:line="480" w:lineRule="auto"/>
+      </w:pPr>
+      <w:r>
+        <w:t>A fully digital enterprise is likely to face a range of cyber-security challenges and concerns. Some of the key risks include:</w:t>
+      </w:r>
+    </w:p>
+    <w:p>
+      <w:pPr>
+        <w:pStyle w:val="ListParagraph"/>
+        <w:spacing w:line="480" w:lineRule="auto"/>
+      </w:pPr>
     </w:p>
     <w:p>
       <w:pPr>
         <w:pStyle w:val="ListParagraph"/>
         <w:numPr>
           <w:ilvl w:val="0"/>
-          <w:numId w:val="2"/>
+          <w:numId w:val="6"/>
         </w:numPr>
         <w:spacing w:line="480" w:lineRule="auto"/>
-        <w:rPr>
-          <w:b/>
-          <w:bCs/>
-        </w:rPr>
-      </w:pPr>
-      <w:r>
-        <w:rPr>
-          <w:b/>
-          <w:bCs/>
-        </w:rPr>
-        <w:t>Get a complete visibility over new risks</w:t>
+      </w:pPr>
+      <w:r>
+        <w:rPr>
+          <w:b/>
+          <w:bCs/>
+        </w:rPr>
+        <w:lastRenderedPageBreak/>
+        <w:t>Cyber-attacks</w:t>
+      </w:r>
+      <w:r>
+        <w:rPr>
+          <w:b/>
+          <w:bCs/>
+        </w:rPr>
+        <w:t>:</w:t>
+      </w:r>
+      <w:r>
+        <w:t xml:space="preserve"> A fully digital enterprise is likely to be a target for </w:t>
+      </w:r>
+      <w:r>
+        <w:t>cyber-attacks</w:t>
+      </w:r>
+      <w:r>
+        <w:t>, as attackers may see it as a more valuable target due to its reliance on digital technologies. This could include attacks such as malware, phishing, ransomware, and other types of cyber threats.</w:t>
       </w:r>
     </w:p>
     <w:p>
@@ -408,20 +671,19 @@
         <w:pStyle w:val="ListParagraph"/>
         <w:numPr>
           <w:ilvl w:val="0"/>
-          <w:numId w:val="2"/>
+          <w:numId w:val="6"/>
         </w:numPr>
         <w:spacing w:line="480" w:lineRule="auto"/>
-        <w:rPr>
-          <w:b/>
-          <w:bCs/>
-        </w:rPr>
-      </w:pPr>
-      <w:r>
-        <w:rPr>
-          <w:b/>
-          <w:bCs/>
-        </w:rPr>
-        <w:t>Deploy security in innovation process</w:t>
+      </w:pPr>
+      <w:r>
+        <w:rPr>
+          <w:b/>
+          <w:bCs/>
+        </w:rPr>
+        <w:t>Data breaches:</w:t>
+      </w:r>
+      <w:r>
+        <w:t xml:space="preserve"> A fully digital enterprise is likely to have a large amount of sensitive data, such as customer information, financial data, and intellectual property. There is a risk that this data could be accessed or stolen by unauthorized parties, leading to a data breach.</w:t>
       </w:r>
     </w:p>
     <w:p>
@@ -429,103 +691,25 @@
         <w:pStyle w:val="ListParagraph"/>
         <w:numPr>
           <w:ilvl w:val="0"/>
-          <w:numId w:val="2"/>
+          <w:numId w:val="6"/>
         </w:numPr>
         <w:spacing w:line="480" w:lineRule="auto"/>
-        <w:rPr>
-          <w:b/>
-          <w:bCs/>
-        </w:rPr>
-      </w:pPr>
-      <w:r>
-        <w:rPr>
-          <w:b/>
-          <w:bCs/>
-        </w:rPr>
-        <w:t>Enable workforce to operate securely</w:t>
-      </w:r>
-    </w:p>
-    <w:p>
-      <w:pPr>
-        <w:pStyle w:val="ListParagraph"/>
-        <w:spacing w:line="480" w:lineRule="auto"/>
-        <w:rPr>
-          <w:b/>
-          <w:bCs/>
-        </w:rPr>
-      </w:pPr>
-    </w:p>
-    <w:p>
-      <w:pPr>
-        <w:spacing w:line="480" w:lineRule="auto"/>
-        <w:rPr>
-          <w:rFonts w:ascii="Times New Roman" w:hAnsi="Times New Roman" w:cs="Times New Roman"/>
-          <w:b/>
-          <w:bCs/>
-          <w:sz w:val="28"/>
-          <w:szCs w:val="28"/>
-        </w:rPr>
-      </w:pPr>
-      <w:r>
-        <w:rPr>
-          <w:rFonts w:ascii="Times New Roman" w:hAnsi="Times New Roman" w:cs="Times New Roman"/>
-          <w:b/>
-          <w:bCs/>
-          <w:sz w:val="28"/>
-          <w:szCs w:val="28"/>
-        </w:rPr>
-        <w:lastRenderedPageBreak/>
-        <w:t>Q-</w:t>
-      </w:r>
-      <w:r>
-        <w:rPr>
-          <w:rFonts w:ascii="Times New Roman" w:hAnsi="Times New Roman" w:cs="Times New Roman"/>
-          <w:b/>
-          <w:bCs/>
-          <w:sz w:val="28"/>
-          <w:szCs w:val="28"/>
-        </w:rPr>
-        <w:t>3</w:t>
-      </w:r>
-      <w:r>
-        <w:rPr>
-          <w:rFonts w:ascii="Times New Roman" w:hAnsi="Times New Roman" w:cs="Times New Roman"/>
-          <w:b/>
-          <w:bCs/>
-          <w:sz w:val="28"/>
-          <w:szCs w:val="28"/>
-        </w:rPr>
-        <w:t xml:space="preserve">) </w:t>
-      </w:r>
-      <w:r>
-        <w:rPr>
-          <w:rFonts w:ascii="Times New Roman" w:hAnsi="Times New Roman" w:cs="Times New Roman"/>
-          <w:b/>
-          <w:bCs/>
-          <w:sz w:val="28"/>
-          <w:szCs w:val="28"/>
-        </w:rPr>
-        <w:t>What are the cyber security challenges for a bricks and mortar SME wanting to become a</w:t>
-      </w:r>
-      <w:r>
-        <w:rPr>
-          <w:rFonts w:ascii="Times New Roman" w:hAnsi="Times New Roman" w:cs="Times New Roman"/>
-          <w:b/>
-          <w:bCs/>
-          <w:sz w:val="28"/>
-          <w:szCs w:val="28"/>
-        </w:rPr>
-        <w:t xml:space="preserve"> </w:t>
-      </w:r>
-      <w:r>
-        <w:rPr>
-          <w:rFonts w:ascii="Times New Roman" w:hAnsi="Times New Roman" w:cs="Times New Roman"/>
-          <w:b/>
-          <w:bCs/>
-          <w:sz w:val="28"/>
-          <w:szCs w:val="28"/>
-        </w:rPr>
-        <w:t>digital enterprise?</w:t>
+      </w:pPr>
+      <w:r>
+        <w:rPr>
+          <w:b/>
+          <w:bCs/>
+        </w:rPr>
+        <w:t>System disruptions:</w:t>
+      </w:r>
+      <w:r>
+        <w:t xml:space="preserve"> A fully digital enterprise may be vulnerable to disruptions to its systems and networks, which could be caused by </w:t>
+      </w:r>
+      <w:r>
+        <w:t>cyber-attacks</w:t>
+      </w:r>
+      <w:r>
+        <w:t xml:space="preserve"> or other technical issues. These disruptions could have significant impacts on the business, including financial losses and damage to reputation.</w:t>
       </w:r>
     </w:p>
     <w:p>
@@ -533,18 +717,146 @@
         <w:pStyle w:val="ListParagraph"/>
         <w:numPr>
           <w:ilvl w:val="0"/>
-          <w:numId w:val="3"/>
+          <w:numId w:val="6"/>
         </w:numPr>
         <w:spacing w:line="480" w:lineRule="auto"/>
-        <w:rPr>
-          <w:rFonts w:ascii="Times New Roman" w:hAnsi="Times New Roman" w:cs="Times New Roman"/>
-        </w:rPr>
-      </w:pPr>
-      <w:r>
-        <w:rPr>
-          <w:rFonts w:ascii="Times New Roman" w:hAnsi="Times New Roman" w:cs="Times New Roman"/>
-        </w:rPr>
-        <w:t>Low awareness of cyber threats</w:t>
+      </w:pPr>
+      <w:r>
+        <w:rPr>
+          <w:b/>
+          <w:bCs/>
+        </w:rPr>
+        <w:t>Regulatory compliance:</w:t>
+      </w:r>
+      <w:r>
+        <w:t xml:space="preserve"> A fully digital enterprise may be subject to a range of regulations related to data privacy, cybersecurity, and other issues. It is important for the business to ensure that it is compliant with these regulations to avoid fines and other penalties.</w:t>
+      </w:r>
+    </w:p>
+    <w:p>
+      <w:pPr>
+        <w:pStyle w:val="ListParagraph"/>
+        <w:spacing w:line="480" w:lineRule="auto"/>
+      </w:pPr>
+    </w:p>
+    <w:p>
+      <w:pPr>
+        <w:pStyle w:val="ListParagraph"/>
+        <w:spacing w:line="480" w:lineRule="auto"/>
+      </w:pPr>
+      <w:r>
+        <w:t xml:space="preserve">Overall, it is important for a fully digital enterprise to be aware of these cyber-security challenges and take steps to address them. This can include implementing strong cybersecurity measures, regularly </w:t>
+      </w:r>
+      <w:r>
+        <w:t>reviewing,</w:t>
+      </w:r>
+      <w:r>
+        <w:t xml:space="preserve"> and updating security protocols, and training employees on how to identify and prevent cyber threats.</w:t>
+      </w:r>
+    </w:p>
+    <w:p>
+      <w:pPr>
+        <w:pStyle w:val="ListParagraph"/>
+        <w:spacing w:line="480" w:lineRule="auto"/>
+      </w:pPr>
+      <w:r>
+        <w:t xml:space="preserve"> </w:t>
+      </w:r>
+    </w:p>
+    <w:p>
+      <w:pPr>
+        <w:pStyle w:val="ListParagraph"/>
+        <w:spacing w:line="480" w:lineRule="auto"/>
+        <w:rPr>
+          <w:b/>
+          <w:bCs/>
+        </w:rPr>
+      </w:pPr>
+    </w:p>
+    <w:p>
+      <w:pPr>
+        <w:spacing w:line="480" w:lineRule="auto"/>
+        <w:rPr>
+          <w:rFonts w:ascii="Times New Roman" w:hAnsi="Times New Roman" w:cs="Times New Roman"/>
+          <w:b/>
+          <w:bCs/>
+          <w:sz w:val="28"/>
+          <w:szCs w:val="28"/>
+        </w:rPr>
+      </w:pPr>
+      <w:r>
+        <w:rPr>
+          <w:rFonts w:ascii="Times New Roman" w:hAnsi="Times New Roman" w:cs="Times New Roman"/>
+          <w:b/>
+          <w:bCs/>
+          <w:sz w:val="28"/>
+          <w:szCs w:val="28"/>
+        </w:rPr>
+        <w:lastRenderedPageBreak/>
+        <w:t>Q-</w:t>
+      </w:r>
+      <w:r>
+        <w:rPr>
+          <w:rFonts w:ascii="Times New Roman" w:hAnsi="Times New Roman" w:cs="Times New Roman"/>
+          <w:b/>
+          <w:bCs/>
+          <w:sz w:val="28"/>
+          <w:szCs w:val="28"/>
+        </w:rPr>
+        <w:t>3</w:t>
+      </w:r>
+      <w:r>
+        <w:rPr>
+          <w:rFonts w:ascii="Times New Roman" w:hAnsi="Times New Roman" w:cs="Times New Roman"/>
+          <w:b/>
+          <w:bCs/>
+          <w:sz w:val="28"/>
+          <w:szCs w:val="28"/>
+        </w:rPr>
+        <w:t xml:space="preserve">) </w:t>
+      </w:r>
+      <w:r>
+        <w:rPr>
+          <w:rFonts w:ascii="Times New Roman" w:hAnsi="Times New Roman" w:cs="Times New Roman"/>
+          <w:b/>
+          <w:bCs/>
+          <w:sz w:val="28"/>
+          <w:szCs w:val="28"/>
+        </w:rPr>
+        <w:t>What are the cyber security challenges for a bricks and mortar SME wanting to become a</w:t>
+      </w:r>
+      <w:r>
+        <w:rPr>
+          <w:rFonts w:ascii="Times New Roman" w:hAnsi="Times New Roman" w:cs="Times New Roman"/>
+          <w:b/>
+          <w:bCs/>
+          <w:sz w:val="28"/>
+          <w:szCs w:val="28"/>
+        </w:rPr>
+        <w:t xml:space="preserve"> </w:t>
+      </w:r>
+      <w:r>
+        <w:rPr>
+          <w:rFonts w:ascii="Times New Roman" w:hAnsi="Times New Roman" w:cs="Times New Roman"/>
+          <w:b/>
+          <w:bCs/>
+          <w:sz w:val="28"/>
+          <w:szCs w:val="28"/>
+        </w:rPr>
+        <w:t>digital enterprise?</w:t>
+      </w:r>
+    </w:p>
+    <w:p>
+      <w:pPr>
+        <w:spacing w:line="480" w:lineRule="auto"/>
+        <w:rPr>
+          <w:rFonts w:ascii="Times New Roman" w:hAnsi="Times New Roman" w:cs="Times New Roman"/>
+        </w:rPr>
+      </w:pPr>
+      <w:r>
+        <w:rPr>
+          <w:rFonts w:ascii="Times New Roman" w:hAnsi="Times New Roman" w:cs="Times New Roman"/>
+        </w:rPr>
+        <w:t>There are several cyber security challenges that a bricks and mortar small and medium-sized enterprise (SME) may face as it looks to become a digital enterprise. Some of the key challenges include:</w:t>
       </w:r>
     </w:p>
     <w:p>
@@ -552,7 +864,7 @@
         <w:pStyle w:val="ListParagraph"/>
         <w:numPr>
           <w:ilvl w:val="0"/>
-          <w:numId w:val="3"/>
+          <w:numId w:val="7"/>
         </w:numPr>
         <w:spacing w:line="480" w:lineRule="auto"/>
         <w:rPr>
@@ -562,8 +874,16 @@
       <w:r>
         <w:rPr>
           <w:rFonts w:ascii="Times New Roman" w:hAnsi="Times New Roman" w:cs="Times New Roman"/>
-        </w:rPr>
-        <w:t>Inadequate protection for critical and sensitive information</w:t>
+          <w:b/>
+          <w:bCs/>
+        </w:rPr>
+        <w:t xml:space="preserve">Limited resources: </w:t>
+      </w:r>
+      <w:r>
+        <w:rPr>
+          <w:rFonts w:ascii="Times New Roman" w:hAnsi="Times New Roman" w:cs="Times New Roman"/>
+        </w:rPr>
+        <w:t>Many SMEs may have limited resources, including budget and personnel, to devote to cyber security. This can make it difficult to implement and maintain strong cybersecurity measures.</w:t>
       </w:r>
     </w:p>
     <w:p>
@@ -571,7 +891,7 @@
         <w:pStyle w:val="ListParagraph"/>
         <w:numPr>
           <w:ilvl w:val="0"/>
-          <w:numId w:val="3"/>
+          <w:numId w:val="7"/>
         </w:numPr>
         <w:spacing w:line="480" w:lineRule="auto"/>
         <w:rPr>
@@ -581,8 +901,16 @@
       <w:r>
         <w:rPr>
           <w:rFonts w:ascii="Times New Roman" w:hAnsi="Times New Roman" w:cs="Times New Roman"/>
-        </w:rPr>
-        <w:t>Lack of budget to cover costs incurred for implementing cybersecurity measures</w:t>
+          <w:b/>
+          <w:bCs/>
+        </w:rPr>
+        <w:t>Lack of expertise:</w:t>
+      </w:r>
+      <w:r>
+        <w:rPr>
+          <w:rFonts w:ascii="Times New Roman" w:hAnsi="Times New Roman" w:cs="Times New Roman"/>
+        </w:rPr>
+        <w:t xml:space="preserve"> SMEs may also lack in-house cybersecurity expertise, which can make it challenging to identify and address potential threats.</w:t>
       </w:r>
     </w:p>
     <w:p>
@@ -590,7 +918,7 @@
         <w:pStyle w:val="ListParagraph"/>
         <w:numPr>
           <w:ilvl w:val="0"/>
-          <w:numId w:val="3"/>
+          <w:numId w:val="7"/>
         </w:numPr>
         <w:spacing w:line="480" w:lineRule="auto"/>
         <w:rPr>
@@ -600,8 +928,16 @@
       <w:r>
         <w:rPr>
           <w:rFonts w:ascii="Times New Roman" w:hAnsi="Times New Roman" w:cs="Times New Roman"/>
-        </w:rPr>
-        <w:t>Availability of ICT cybersecurity expertise and personnel</w:t>
+          <w:b/>
+          <w:bCs/>
+        </w:rPr>
+        <w:t>Complexity:</w:t>
+      </w:r>
+      <w:r>
+        <w:rPr>
+          <w:rFonts w:ascii="Times New Roman" w:hAnsi="Times New Roman" w:cs="Times New Roman"/>
+        </w:rPr>
+        <w:t xml:space="preserve"> As a bricks and mortar business transitions to a digital enterprise, it may need to adopt a range of new technologies and systems, which can increase the complexity of its IT environment. This can make it more difficult to secure and manage.</w:t>
       </w:r>
     </w:p>
     <w:p>
@@ -609,7 +945,7 @@
         <w:pStyle w:val="ListParagraph"/>
         <w:numPr>
           <w:ilvl w:val="0"/>
-          <w:numId w:val="3"/>
+          <w:numId w:val="7"/>
         </w:numPr>
         <w:spacing w:line="480" w:lineRule="auto"/>
         <w:rPr>
@@ -619,46 +955,54 @@
       <w:r>
         <w:rPr>
           <w:rFonts w:ascii="Times New Roman" w:hAnsi="Times New Roman" w:cs="Times New Roman"/>
-        </w:rPr>
-        <w:t>Absence of suitable guidelines tailored to the SMEs sector</w:t>
-      </w:r>
-    </w:p>
-    <w:p>
-      <w:pPr>
-        <w:pStyle w:val="ListParagraph"/>
-        <w:numPr>
-          <w:ilvl w:val="0"/>
-          <w:numId w:val="3"/>
-        </w:numPr>
-        <w:spacing w:line="480" w:lineRule="auto"/>
-        <w:rPr>
-          <w:rFonts w:ascii="Times New Roman" w:hAnsi="Times New Roman" w:cs="Times New Roman"/>
-        </w:rPr>
-      </w:pPr>
-      <w:r>
-        <w:rPr>
-          <w:rFonts w:ascii="Times New Roman" w:hAnsi="Times New Roman" w:cs="Times New Roman"/>
-        </w:rPr>
-        <w:t>Moving online</w:t>
-      </w:r>
-    </w:p>
-    <w:p>
-      <w:pPr>
-        <w:pStyle w:val="ListParagraph"/>
-        <w:numPr>
-          <w:ilvl w:val="0"/>
-          <w:numId w:val="3"/>
-        </w:numPr>
-        <w:spacing w:line="480" w:lineRule="auto"/>
-        <w:rPr>
-          <w:rFonts w:ascii="Times New Roman" w:hAnsi="Times New Roman" w:cs="Times New Roman"/>
-        </w:rPr>
-      </w:pPr>
-      <w:r>
-        <w:rPr>
-          <w:rFonts w:ascii="Times New Roman" w:hAnsi="Times New Roman" w:cs="Times New Roman"/>
-        </w:rPr>
-        <w:t>Low management support.</w:t>
+          <w:b/>
+          <w:bCs/>
+        </w:rPr>
+        <w:t>External threats:</w:t>
+      </w:r>
+      <w:r>
+        <w:rPr>
+          <w:rFonts w:ascii="Times New Roman" w:hAnsi="Times New Roman" w:cs="Times New Roman"/>
+        </w:rPr>
+        <w:t xml:space="preserve"> A fully digital enterprise is likely to be more vulnerable to external cyber threats, such as malware, phishing attacks, and ransomware. It is important for </w:t>
+      </w:r>
+      <w:r>
+        <w:rPr>
+          <w:rFonts w:ascii="Times New Roman" w:hAnsi="Times New Roman" w:cs="Times New Roman"/>
+        </w:rPr>
+        <w:t>business</w:t>
+      </w:r>
+      <w:r>
+        <w:rPr>
+          <w:rFonts w:ascii="Times New Roman" w:hAnsi="Times New Roman" w:cs="Times New Roman"/>
+        </w:rPr>
+        <w:t xml:space="preserve"> to be aware of these threats and take steps to prevent them.</w:t>
+      </w:r>
+    </w:p>
+    <w:p>
+      <w:pPr>
+        <w:spacing w:line="480" w:lineRule="auto"/>
+        <w:rPr>
+          <w:rFonts w:ascii="Times New Roman" w:hAnsi="Times New Roman" w:cs="Times New Roman"/>
+        </w:rPr>
+      </w:pPr>
+      <w:r>
+        <w:rPr>
+          <w:rFonts w:ascii="Times New Roman" w:hAnsi="Times New Roman" w:cs="Times New Roman"/>
+        </w:rPr>
+        <w:t xml:space="preserve">Overall, it is important for a bricks and mortar SME looking to become a digital enterprise to carefully consider its cyber security needs and take steps to address them. This can include implementing strong cybersecurity measures, regularly </w:t>
+      </w:r>
+      <w:r>
+        <w:rPr>
+          <w:rFonts w:ascii="Times New Roman" w:hAnsi="Times New Roman" w:cs="Times New Roman"/>
+        </w:rPr>
+        <w:t>reviewing,</w:t>
+      </w:r>
+      <w:r>
+        <w:rPr>
+          <w:rFonts w:ascii="Times New Roman" w:hAnsi="Times New Roman" w:cs="Times New Roman"/>
+        </w:rPr>
+        <w:t xml:space="preserve"> and updating security protocols, and training employees on how to identify and prevent cyber threats.</w:t>
       </w:r>
     </w:p>
     <w:p>
@@ -684,7 +1028,10 @@
           <w:szCs w:val="28"/>
         </w:rPr>
       </w:pPr>
-      <w:r>
+    </w:p>
+    <w:p>
+      <w:pPr>
+        <w:spacing w:line="480" w:lineRule="auto"/>
         <w:rPr>
           <w:rFonts w:ascii="Times New Roman" w:hAnsi="Times New Roman" w:cs="Times New Roman"/>
           <w:b/>
@@ -692,50 +1039,8 @@
           <w:sz w:val="28"/>
           <w:szCs w:val="28"/>
         </w:rPr>
-        <w:t>Q-4) Do you agree with the views expressed, especially in light of the 'energy crisis' experienced worldwide in 2022?</w:t>
-      </w:r>
-    </w:p>
-    <w:p>
-      <w:pPr>
-        <w:spacing w:line="480" w:lineRule="auto"/>
-        <w:rPr>
-          <w:rFonts w:ascii="Times New Roman" w:hAnsi="Times New Roman" w:cs="Times New Roman"/>
-        </w:rPr>
-      </w:pPr>
-      <w:r>
-        <w:rPr>
-          <w:rFonts w:ascii="Times New Roman" w:hAnsi="Times New Roman" w:cs="Times New Roman"/>
-        </w:rPr>
-        <w:t>I have come to the same conclusion with all the views expressed. Since the energy crisis is concern that the world’s demand on the natural resources, as a possible solution, governments and people as individual have to work together to make use of renewable resources as a priority. Some of the causes to energy crises are increase of population and war between countries. Linear increase of the world population and t</w:t>
-      </w:r>
-      <w:r>
-        <w:rPr>
-          <w:rFonts w:ascii="Times New Roman" w:hAnsi="Times New Roman" w:cs="Times New Roman"/>
-        </w:rPr>
-        <w:t xml:space="preserve">he Russian invasion of Ukraine </w:t>
-      </w:r>
-      <w:r>
-        <w:rPr>
-          <w:rFonts w:ascii="Times New Roman" w:hAnsi="Times New Roman" w:cs="Times New Roman"/>
-        </w:rPr>
-        <w:t xml:space="preserve">made it </w:t>
-      </w:r>
-      <w:r>
-        <w:rPr>
-          <w:rFonts w:ascii="Times New Roman" w:hAnsi="Times New Roman" w:cs="Times New Roman"/>
-        </w:rPr>
-        <w:t>inevitable</w:t>
-      </w:r>
-      <w:r>
-        <w:rPr>
-          <w:rFonts w:ascii="Times New Roman" w:hAnsi="Times New Roman" w:cs="Times New Roman"/>
-        </w:rPr>
-        <w:t>.</w:t>
-      </w:r>
-    </w:p>
-    <w:p>
-      <w:pPr>
-        <w:spacing w:line="480" w:lineRule="auto"/>
+      </w:pPr>
+      <w:r>
         <w:rPr>
           <w:rFonts w:ascii="Times New Roman" w:hAnsi="Times New Roman" w:cs="Times New Roman"/>
           <w:b/>
@@ -743,6 +1048,54 @@
           <w:sz w:val="28"/>
           <w:szCs w:val="28"/>
         </w:rPr>
+        <w:lastRenderedPageBreak/>
+        <w:t>Q-4) Do you agree with the views expressed, especially in light of the 'energy crisis' experienced worldwide in 2022?</w:t>
+      </w:r>
+    </w:p>
+    <w:p>
+      <w:pPr>
+        <w:spacing w:line="480" w:lineRule="auto"/>
+        <w:rPr>
+          <w:rFonts w:ascii="Times New Roman" w:hAnsi="Times New Roman" w:cs="Times New Roman"/>
+        </w:rPr>
+      </w:pPr>
+      <w:r>
+        <w:rPr>
+          <w:rFonts w:ascii="Times New Roman" w:hAnsi="Times New Roman" w:cs="Times New Roman"/>
+        </w:rPr>
+        <w:t>I have come to the same conclusion with all the views expressed. Since the energy crisis is concern that the world’s demand on the natural resources, as a possible solution, governments and people as individual have to work together to make use of renewable resources as a priority. Some of the causes to energy crises are increase of population and war between countries. Linear increase of the world population and t</w:t>
+      </w:r>
+      <w:r>
+        <w:rPr>
+          <w:rFonts w:ascii="Times New Roman" w:hAnsi="Times New Roman" w:cs="Times New Roman"/>
+        </w:rPr>
+        <w:t xml:space="preserve">he Russian invasion of Ukraine </w:t>
+      </w:r>
+      <w:r>
+        <w:rPr>
+          <w:rFonts w:ascii="Times New Roman" w:hAnsi="Times New Roman" w:cs="Times New Roman"/>
+        </w:rPr>
+        <w:t xml:space="preserve">made it </w:t>
+      </w:r>
+      <w:r>
+        <w:rPr>
+          <w:rFonts w:ascii="Times New Roman" w:hAnsi="Times New Roman" w:cs="Times New Roman"/>
+        </w:rPr>
+        <w:t>inevitable</w:t>
+      </w:r>
+      <w:r>
+        <w:rPr>
+          <w:rFonts w:ascii="Times New Roman" w:hAnsi="Times New Roman" w:cs="Times New Roman"/>
+        </w:rPr>
+        <w:t>.</w:t>
+      </w:r>
+    </w:p>
+    <w:p>
+      <w:pPr>
+        <w:spacing w:line="480" w:lineRule="auto"/>
+        <w:rPr>
+          <w:rFonts w:ascii="Times New Roman" w:hAnsi="Times New Roman" w:cs="Times New Roman"/>
+        </w:rPr>
       </w:pPr>
     </w:p>
     <w:p>
@@ -756,10 +1109,7 @@
           <w:szCs w:val="28"/>
         </w:rPr>
       </w:pPr>
-    </w:p>
-    <w:p>
-      <w:pPr>
-        <w:spacing w:line="480" w:lineRule="auto"/>
+      <w:r>
         <w:rPr>
           <w:rFonts w:ascii="Times New Roman" w:hAnsi="Times New Roman" w:cs="Times New Roman"/>
           <w:b/>
@@ -767,40 +1117,6 @@
           <w:sz w:val="28"/>
           <w:szCs w:val="28"/>
         </w:rPr>
-      </w:pPr>
-    </w:p>
-    <w:p>
-      <w:pPr>
-        <w:spacing w:line="480" w:lineRule="auto"/>
-        <w:rPr>
-          <w:rFonts w:ascii="Times New Roman" w:hAnsi="Times New Roman" w:cs="Times New Roman"/>
-          <w:b/>
-          <w:bCs/>
-          <w:sz w:val="28"/>
-          <w:szCs w:val="28"/>
-        </w:rPr>
-      </w:pPr>
-    </w:p>
-    <w:p>
-      <w:pPr>
-        <w:spacing w:line="480" w:lineRule="auto"/>
-        <w:rPr>
-          <w:rFonts w:ascii="Times New Roman" w:hAnsi="Times New Roman" w:cs="Times New Roman"/>
-          <w:b/>
-          <w:bCs/>
-          <w:sz w:val="28"/>
-          <w:szCs w:val="28"/>
-        </w:rPr>
-      </w:pPr>
-      <w:r>
-        <w:rPr>
-          <w:rFonts w:ascii="Times New Roman" w:hAnsi="Times New Roman" w:cs="Times New Roman"/>
-          <w:b/>
-          <w:bCs/>
-          <w:sz w:val="28"/>
-          <w:szCs w:val="28"/>
-        </w:rPr>
-        <w:lastRenderedPageBreak/>
         <w:t>References used for the answers:</w:t>
       </w:r>
     </w:p>
@@ -909,6 +1225,92 @@
 <file path=word/numbering.xml><?xml version="1.0" encoding="utf-8"?>
 <w:numbering xmlns:wpc="http://schemas.microsoft.com/office/word/2010/wordprocessingCanvas" xmlns:cx="http://schemas.microsoft.com/office/drawing/2014/chartex" xmlns:cx1="http://schemas.microsoft.com/office/drawing/2015/9/8/chartex" xmlns:cx2="http://schemas.microsoft.com/office/drawing/2015/10/21/chartex" xmlns:cx3="http://schemas.microsoft.com/office/drawing/2016/5/9/chartex" xmlns:cx4="http://schemas.microsoft.com/office/drawing/2016/5/10/chartex" xmlns:cx5="http://schemas.microsoft.com/office/drawing/2016/5/11/chartex" xmlns:cx6="http://schemas.microsoft.com/office/drawing/2016/5/12/chartex" xmlns:cx7="http://schemas.microsoft.com/office/drawing/2016/5/13/chartex" xmlns:cx8="http://schemas.microsoft.com/office/drawing/2016/5/14/chartex" xmlns:mc="http://schemas.openxmlformats.org/markup-compatibility/2006" xmlns:aink="http://schemas.microsoft.com/office/drawing/2016/ink" xmlns:am3d="http://schemas.microsoft.com/office/drawing/2017/model3d" xmlns:o="urn:schemas-microsoft-com:office:office" xmlns:oel="http://schemas.microsoft.com/office/2019/extlst" xmlns:r="http://schemas.openxmlformats.org/officeDocument/2006/relationships" xmlns:m="http://schemas.openxmlformats.org/officeDocument/2006/math" xmlns:v="urn:schemas-microsoft-com:vml" xmlns:wp14="http://schemas.microsoft.com/office/word/2010/wordprocessingDrawing" xmlns:wp="http://schemas.openxmlformats.org/drawingml/2006/wordprocessingDrawing" xmlns:w10="urn:schemas-microsoft-com:office:word" xmlns:w="http://schemas.openxmlformats.org/wordprocessingml/2006/main" xmlns:w14="http://schemas.microsoft.com/office/word/2010/wordml" xmlns:w15="http://schemas.microsoft.com/office/word/2012/wordml" xmlns:w16cex="http://schemas.microsoft.com/office/word/2018/wordml/cex" xmlns:w16cid="http://schemas.microsoft.com/office/word/2016/wordml/cid" xmlns:w16="http://schemas.microsoft.com/office/word/2018/wordml" xmlns:w16sdtdh="http://schemas.microsoft.com/office/word/2020/wordml/sdtdatahash" xmlns:w16se="http://schemas.microsoft.com/office/word/2015/wordml/symex" xmlns:wpg="http://schemas.microsoft.com/office/word/2010/wordprocessingGroup" xmlns:wpi="http://schemas.microsoft.com/office/word/2010/wordprocessingInk" xmlns:wne="http://schemas.microsoft.com/office/word/2006/wordml" xmlns:wps="http://schemas.microsoft.com/office/word/2010/wordprocessingShape" mc:Ignorable="w14 w15 w16se w16cid w16 w16cex w16sdtdh wp14">
   <w:abstractNum w:abstractNumId="0" w15:restartNumberingAfterBreak="0">
+    <w:nsid w:val="094256EF"/>
+    <w:multiLevelType w:val="hybridMultilevel"/>
+    <w:tmpl w:val="BD38B09A"/>
+    <w:lvl w:ilvl="0" w:tplc="0409000F">
+      <w:start w:val="1"/>
+      <w:numFmt w:val="decimal"/>
+      <w:lvlText w:val="%1."/>
+      <w:lvlJc w:val="left"/>
+      <w:pPr>
+        <w:ind w:left="1440" w:hanging="360"/>
+      </w:pPr>
+    </w:lvl>
+    <w:lvl w:ilvl="1" w:tplc="04090019" w:tentative="1">
+      <w:start w:val="1"/>
+      <w:numFmt w:val="lowerLetter"/>
+      <w:lvlText w:val="%2."/>
+      <w:lvlJc w:val="left"/>
+      <w:pPr>
+        <w:ind w:left="2160" w:hanging="360"/>
+      </w:pPr>
+    </w:lvl>
+    <w:lvl w:ilvl="2" w:tplc="0409001B" w:tentative="1">
+      <w:start w:val="1"/>
+      <w:numFmt w:val="lowerRoman"/>
+      <w:lvlText w:val="%3."/>
+      <w:lvlJc w:val="right"/>
+      <w:pPr>
+        <w:ind w:left="2880" w:hanging="180"/>
+      </w:pPr>
+    </w:lvl>
+    <w:lvl w:ilvl="3" w:tplc="0409000F" w:tentative="1">
+      <w:start w:val="1"/>
+      <w:numFmt w:val="decimal"/>
+      <w:lvlText w:val="%4."/>
+      <w:lvlJc w:val="left"/>
+      <w:pPr>
+        <w:ind w:left="3600" w:hanging="360"/>
+      </w:pPr>
+    </w:lvl>
+    <w:lvl w:ilvl="4" w:tplc="04090019" w:tentative="1">
+      <w:start w:val="1"/>
+      <w:numFmt w:val="lowerLetter"/>
+      <w:lvlText w:val="%5."/>
+      <w:lvlJc w:val="left"/>
+      <w:pPr>
+        <w:ind w:left="4320" w:hanging="360"/>
+      </w:pPr>
+    </w:lvl>
+    <w:lvl w:ilvl="5" w:tplc="0409001B" w:tentative="1">
+      <w:start w:val="1"/>
+      <w:numFmt w:val="lowerRoman"/>
+      <w:lvlText w:val="%6."/>
+      <w:lvlJc w:val="right"/>
+      <w:pPr>
+        <w:ind w:left="5040" w:hanging="180"/>
+      </w:pPr>
+    </w:lvl>
+    <w:lvl w:ilvl="6" w:tplc="0409000F" w:tentative="1">
+      <w:start w:val="1"/>
+      <w:numFmt w:val="decimal"/>
+      <w:lvlText w:val="%7."/>
+      <w:lvlJc w:val="left"/>
+      <w:pPr>
+        <w:ind w:left="5760" w:hanging="360"/>
+      </w:pPr>
+    </w:lvl>
+    <w:lvl w:ilvl="7" w:tplc="04090019" w:tentative="1">
+      <w:start w:val="1"/>
+      <w:numFmt w:val="lowerLetter"/>
+      <w:lvlText w:val="%8."/>
+      <w:lvlJc w:val="left"/>
+      <w:pPr>
+        <w:ind w:left="6480" w:hanging="360"/>
+      </w:pPr>
+    </w:lvl>
+    <w:lvl w:ilvl="8" w:tplc="0409001B" w:tentative="1">
+      <w:start w:val="1"/>
+      <w:numFmt w:val="lowerRoman"/>
+      <w:lvlText w:val="%9."/>
+      <w:lvlJc w:val="right"/>
+      <w:pPr>
+        <w:ind w:left="7200" w:hanging="180"/>
+      </w:pPr>
+    </w:lvl>
+  </w:abstractNum>
+  <w:abstractNum w:abstractNumId="1" w15:restartNumberingAfterBreak="0">
     <w:nsid w:val="0CE1431A"/>
     <w:multiLevelType w:val="hybridMultilevel"/>
     <w:tmpl w:val="CA76BB88"/>
@@ -1021,7 +1423,7 @@
       </w:rPr>
     </w:lvl>
   </w:abstractNum>
-  <w:abstractNum w:abstractNumId="1" w15:restartNumberingAfterBreak="0">
+  <w:abstractNum w:abstractNumId="2" w15:restartNumberingAfterBreak="0">
     <w:nsid w:val="268158BB"/>
     <w:multiLevelType w:val="hybridMultilevel"/>
     <w:tmpl w:val="A7309096"/>
@@ -1134,7 +1536,7 @@
       </w:rPr>
     </w:lvl>
   </w:abstractNum>
-  <w:abstractNum w:abstractNumId="2" w15:restartNumberingAfterBreak="0">
+  <w:abstractNum w:abstractNumId="3" w15:restartNumberingAfterBreak="0">
     <w:nsid w:val="3BD35B76"/>
     <w:multiLevelType w:val="hybridMultilevel"/>
     <w:tmpl w:val="EEE2D952"/>
@@ -1247,7 +1649,179 @@
       </w:rPr>
     </w:lvl>
   </w:abstractNum>
-  <w:abstractNum w:abstractNumId="3" w15:restartNumberingAfterBreak="0">
+  <w:abstractNum w:abstractNumId="4" w15:restartNumberingAfterBreak="0">
+    <w:nsid w:val="402465FB"/>
+    <w:multiLevelType w:val="hybridMultilevel"/>
+    <w:tmpl w:val="12500C56"/>
+    <w:lvl w:ilvl="0" w:tplc="0409000F">
+      <w:start w:val="1"/>
+      <w:numFmt w:val="decimal"/>
+      <w:lvlText w:val="%1."/>
+      <w:lvlJc w:val="left"/>
+      <w:pPr>
+        <w:ind w:left="720" w:hanging="360"/>
+      </w:pPr>
+    </w:lvl>
+    <w:lvl w:ilvl="1" w:tplc="04090019" w:tentative="1">
+      <w:start w:val="1"/>
+      <w:numFmt w:val="lowerLetter"/>
+      <w:lvlText w:val="%2."/>
+      <w:lvlJc w:val="left"/>
+      <w:pPr>
+        <w:ind w:left="1440" w:hanging="360"/>
+      </w:pPr>
+    </w:lvl>
+    <w:lvl w:ilvl="2" w:tplc="0409001B" w:tentative="1">
+      <w:start w:val="1"/>
+      <w:numFmt w:val="lowerRoman"/>
+      <w:lvlText w:val="%3."/>
+      <w:lvlJc w:val="right"/>
+      <w:pPr>
+        <w:ind w:left="2160" w:hanging="180"/>
+      </w:pPr>
+    </w:lvl>
+    <w:lvl w:ilvl="3" w:tplc="0409000F" w:tentative="1">
+      <w:start w:val="1"/>
+      <w:numFmt w:val="decimal"/>
+      <w:lvlText w:val="%4."/>
+      <w:lvlJc w:val="left"/>
+      <w:pPr>
+        <w:ind w:left="2880" w:hanging="360"/>
+      </w:pPr>
+    </w:lvl>
+    <w:lvl w:ilvl="4" w:tplc="04090019" w:tentative="1">
+      <w:start w:val="1"/>
+      <w:numFmt w:val="lowerLetter"/>
+      <w:lvlText w:val="%5."/>
+      <w:lvlJc w:val="left"/>
+      <w:pPr>
+        <w:ind w:left="3600" w:hanging="360"/>
+      </w:pPr>
+    </w:lvl>
+    <w:lvl w:ilvl="5" w:tplc="0409001B" w:tentative="1">
+      <w:start w:val="1"/>
+      <w:numFmt w:val="lowerRoman"/>
+      <w:lvlText w:val="%6."/>
+      <w:lvlJc w:val="right"/>
+      <w:pPr>
+        <w:ind w:left="4320" w:hanging="180"/>
+      </w:pPr>
+    </w:lvl>
+    <w:lvl w:ilvl="6" w:tplc="0409000F" w:tentative="1">
+      <w:start w:val="1"/>
+      <w:numFmt w:val="decimal"/>
+      <w:lvlText w:val="%7."/>
+      <w:lvlJc w:val="left"/>
+      <w:pPr>
+        <w:ind w:left="5040" w:hanging="360"/>
+      </w:pPr>
+    </w:lvl>
+    <w:lvl w:ilvl="7" w:tplc="04090019" w:tentative="1">
+      <w:start w:val="1"/>
+      <w:numFmt w:val="lowerLetter"/>
+      <w:lvlText w:val="%8."/>
+      <w:lvlJc w:val="left"/>
+      <w:pPr>
+        <w:ind w:left="5760" w:hanging="360"/>
+      </w:pPr>
+    </w:lvl>
+    <w:lvl w:ilvl="8" w:tplc="0409001B" w:tentative="1">
+      <w:start w:val="1"/>
+      <w:numFmt w:val="lowerRoman"/>
+      <w:lvlText w:val="%9."/>
+      <w:lvlJc w:val="right"/>
+      <w:pPr>
+        <w:ind w:left="6480" w:hanging="180"/>
+      </w:pPr>
+    </w:lvl>
+  </w:abstractNum>
+  <w:abstractNum w:abstractNumId="5" w15:restartNumberingAfterBreak="0">
+    <w:nsid w:val="45550985"/>
+    <w:multiLevelType w:val="hybridMultilevel"/>
+    <w:tmpl w:val="C980E666"/>
+    <w:lvl w:ilvl="0" w:tplc="0409000F">
+      <w:start w:val="1"/>
+      <w:numFmt w:val="decimal"/>
+      <w:lvlText w:val="%1."/>
+      <w:lvlJc w:val="left"/>
+      <w:pPr>
+        <w:ind w:left="720" w:hanging="360"/>
+      </w:pPr>
+    </w:lvl>
+    <w:lvl w:ilvl="1" w:tplc="04090019" w:tentative="1">
+      <w:start w:val="1"/>
+      <w:numFmt w:val="lowerLetter"/>
+      <w:lvlText w:val="%2."/>
+      <w:lvlJc w:val="left"/>
+      <w:pPr>
+        <w:ind w:left="1440" w:hanging="360"/>
+      </w:pPr>
+    </w:lvl>
+    <w:lvl w:ilvl="2" w:tplc="0409001B" w:tentative="1">
+      <w:start w:val="1"/>
+      <w:numFmt w:val="lowerRoman"/>
+      <w:lvlText w:val="%3."/>
+      <w:lvlJc w:val="right"/>
+      <w:pPr>
+        <w:ind w:left="2160" w:hanging="180"/>
+      </w:pPr>
+    </w:lvl>
+    <w:lvl w:ilvl="3" w:tplc="0409000F" w:tentative="1">
+      <w:start w:val="1"/>
+      <w:numFmt w:val="decimal"/>
+      <w:lvlText w:val="%4."/>
+      <w:lvlJc w:val="left"/>
+      <w:pPr>
+        <w:ind w:left="2880" w:hanging="360"/>
+      </w:pPr>
+    </w:lvl>
+    <w:lvl w:ilvl="4" w:tplc="04090019" w:tentative="1">
+      <w:start w:val="1"/>
+      <w:numFmt w:val="lowerLetter"/>
+      <w:lvlText w:val="%5."/>
+      <w:lvlJc w:val="left"/>
+      <w:pPr>
+        <w:ind w:left="3600" w:hanging="360"/>
+      </w:pPr>
+    </w:lvl>
+    <w:lvl w:ilvl="5" w:tplc="0409001B" w:tentative="1">
+      <w:start w:val="1"/>
+      <w:numFmt w:val="lowerRoman"/>
+      <w:lvlText w:val="%6."/>
+      <w:lvlJc w:val="right"/>
+      <w:pPr>
+        <w:ind w:left="4320" w:hanging="180"/>
+      </w:pPr>
+    </w:lvl>
+    <w:lvl w:ilvl="6" w:tplc="0409000F" w:tentative="1">
+      <w:start w:val="1"/>
+      <w:numFmt w:val="decimal"/>
+      <w:lvlText w:val="%7."/>
+      <w:lvlJc w:val="left"/>
+      <w:pPr>
+        <w:ind w:left="5040" w:hanging="360"/>
+      </w:pPr>
+    </w:lvl>
+    <w:lvl w:ilvl="7" w:tplc="04090019" w:tentative="1">
+      <w:start w:val="1"/>
+      <w:numFmt w:val="lowerLetter"/>
+      <w:lvlText w:val="%8."/>
+      <w:lvlJc w:val="left"/>
+      <w:pPr>
+        <w:ind w:left="5760" w:hanging="360"/>
+      </w:pPr>
+    </w:lvl>
+    <w:lvl w:ilvl="8" w:tplc="0409001B" w:tentative="1">
+      <w:start w:val="1"/>
+      <w:numFmt w:val="lowerRoman"/>
+      <w:lvlText w:val="%9."/>
+      <w:lvlJc w:val="right"/>
+      <w:pPr>
+        <w:ind w:left="6480" w:hanging="180"/>
+      </w:pPr>
+    </w:lvl>
+  </w:abstractNum>
+  <w:abstractNum w:abstractNumId="6" w15:restartNumberingAfterBreak="0">
     <w:nsid w:val="71BF758E"/>
     <w:multiLevelType w:val="hybridMultilevel"/>
     <w:tmpl w:val="1862C8DA"/>
@@ -1361,16 +1935,25 @@
     </w:lvl>
   </w:abstractNum>
   <w:num w:numId="1" w16cid:durableId="1587030892">
+    <w:abstractNumId w:val="1"/>
+  </w:num>
+  <w:num w:numId="2" w16cid:durableId="1402486347">
+    <w:abstractNumId w:val="6"/>
+  </w:num>
+  <w:num w:numId="3" w16cid:durableId="990252053">
+    <w:abstractNumId w:val="2"/>
+  </w:num>
+  <w:num w:numId="4" w16cid:durableId="43337069">
+    <w:abstractNumId w:val="3"/>
+  </w:num>
+  <w:num w:numId="5" w16cid:durableId="1576277678">
+    <w:abstractNumId w:val="5"/>
+  </w:num>
+  <w:num w:numId="6" w16cid:durableId="71243323">
     <w:abstractNumId w:val="0"/>
   </w:num>
-  <w:num w:numId="2" w16cid:durableId="1402486347">
-    <w:abstractNumId w:val="3"/>
-  </w:num>
-  <w:num w:numId="3" w16cid:durableId="990252053">
-    <w:abstractNumId w:val="1"/>
-  </w:num>
-  <w:num w:numId="4" w16cid:durableId="43337069">
-    <w:abstractNumId w:val="2"/>
+  <w:num w:numId="7" w16cid:durableId="601187045">
+    <w:abstractNumId w:val="4"/>
   </w:num>
 </w:numbering>
 </file>

</xml_diff>